<commit_message>
Added Arsalan's debugging steps to Transceiver doc
</commit_message>
<xml_diff>
--- a/Process Documentation/Arduino transceiver.docx
+++ b/Process Documentation/Arduino transceiver.docx
@@ -228,7 +228,136 @@
         </w:drawing>
       </w:r>
     </w:p>
-    <w:p/>
+    <w:p>
+      <w:pPr>
+        <w:shd w:val="clear" w:color="auto" w:fill="FFFFFF"/>
+        <w:spacing w:after="0" w:line="240" w:lineRule="auto"/>
+        <w:rPr>
+          <w:rFonts w:ascii="Arial" w:eastAsia="Times New Roman" w:hAnsi="Arial" w:cs="Arial"/>
+          <w:color w:val="222222"/>
+          <w:sz w:val="19"/>
+          <w:szCs w:val="19"/>
+        </w:rPr>
+      </w:pPr>
+      <w:r>
+        <w:rPr>
+          <w:rFonts w:ascii="Arial" w:eastAsia="Times New Roman" w:hAnsi="Arial" w:cs="Arial"/>
+          <w:color w:val="222222"/>
+          <w:sz w:val="19"/>
+          <w:szCs w:val="19"/>
+        </w:rPr>
+        <w:t>1. Hook up Arduino to your computer</w:t>
+      </w:r>
+    </w:p>
+    <w:p>
+      <w:pPr>
+        <w:shd w:val="clear" w:color="auto" w:fill="FFFFFF"/>
+        <w:spacing w:after="0" w:line="240" w:lineRule="auto"/>
+        <w:rPr>
+          <w:rFonts w:ascii="Arial" w:eastAsia="Times New Roman" w:hAnsi="Arial" w:cs="Arial"/>
+          <w:color w:val="222222"/>
+          <w:sz w:val="19"/>
+          <w:szCs w:val="19"/>
+        </w:rPr>
+      </w:pPr>
+      <w:r>
+        <w:rPr>
+          <w:rFonts w:ascii="Arial" w:eastAsia="Times New Roman" w:hAnsi="Arial" w:cs="Arial"/>
+          <w:color w:val="222222"/>
+          <w:sz w:val="19"/>
+          <w:szCs w:val="19"/>
+        </w:rPr>
+        <w:t>2. Power up your circuit with your power supply</w:t>
+      </w:r>
+    </w:p>
+    <w:p>
+      <w:pPr>
+        <w:shd w:val="clear" w:color="auto" w:fill="FFFFFF"/>
+        <w:spacing w:after="0" w:line="240" w:lineRule="auto"/>
+        <w:rPr>
+          <w:rFonts w:ascii="Arial" w:eastAsia="Times New Roman" w:hAnsi="Arial" w:cs="Arial"/>
+          <w:color w:val="222222"/>
+          <w:sz w:val="19"/>
+          <w:szCs w:val="19"/>
+        </w:rPr>
+      </w:pPr>
+      <w:r>
+        <w:rPr>
+          <w:rFonts w:ascii="Arial" w:eastAsia="Times New Roman" w:hAnsi="Arial" w:cs="Arial"/>
+          <w:color w:val="222222"/>
+          <w:sz w:val="19"/>
+          <w:szCs w:val="19"/>
+        </w:rPr>
+        <w:t>3. Open Arduino compiler and HelloWorld code</w:t>
+      </w:r>
+    </w:p>
+    <w:p>
+      <w:pPr>
+        <w:shd w:val="clear" w:color="auto" w:fill="FFFFFF"/>
+        <w:spacing w:after="0" w:line="240" w:lineRule="auto"/>
+        <w:rPr>
+          <w:rFonts w:ascii="Arial" w:eastAsia="Times New Roman" w:hAnsi="Arial" w:cs="Arial"/>
+          <w:color w:val="222222"/>
+          <w:sz w:val="19"/>
+          <w:szCs w:val="19"/>
+        </w:rPr>
+      </w:pPr>
+      <w:r>
+        <w:rPr>
+          <w:rFonts w:ascii="Arial" w:eastAsia="Times New Roman" w:hAnsi="Arial" w:cs="Arial"/>
+          <w:color w:val="222222"/>
+          <w:sz w:val="19"/>
+          <w:szCs w:val="19"/>
+        </w:rPr>
+        <w:t>4. Enter the SSID and Password for your internet connection in the code</w:t>
+      </w:r>
+    </w:p>
+    <w:p>
+      <w:pPr>
+        <w:shd w:val="clear" w:color="auto" w:fill="FFFFFF"/>
+        <w:spacing w:after="0" w:line="240" w:lineRule="auto"/>
+        <w:rPr>
+          <w:rFonts w:ascii="Arial" w:eastAsia="Times New Roman" w:hAnsi="Arial" w:cs="Arial"/>
+          <w:color w:val="222222"/>
+          <w:sz w:val="19"/>
+          <w:szCs w:val="19"/>
+        </w:rPr>
+      </w:pPr>
+      <w:r>
+        <w:rPr>
+          <w:rFonts w:ascii="Arial" w:eastAsia="Times New Roman" w:hAnsi="Arial" w:cs="Arial"/>
+          <w:color w:val="222222"/>
+          <w:sz w:val="19"/>
+          <w:szCs w:val="19"/>
+        </w:rPr>
+        <w:t>5. In the setup section of the code go to the line that says wifi.begin(9600); and change it from 9600 to 115200 (looks like this is baud rate for our module. I guess the older models had baud rate of 9600 by default).</w:t>
+      </w:r>
+    </w:p>
+    <w:p>
+      <w:pPr>
+        <w:shd w:val="clear" w:color="auto" w:fill="FFFFFF"/>
+        <w:spacing w:after="0" w:line="240" w:lineRule="auto"/>
+        <w:rPr>
+          <w:rFonts w:ascii="Arial" w:eastAsia="Times New Roman" w:hAnsi="Arial" w:cs="Arial"/>
+          <w:color w:val="222222"/>
+          <w:sz w:val="19"/>
+          <w:szCs w:val="19"/>
+        </w:rPr>
+      </w:pPr>
+      <w:r>
+        <w:rPr>
+          <w:rFonts w:ascii="Arial" w:eastAsia="Times New Roman" w:hAnsi="Arial" w:cs="Arial"/>
+          <w:color w:val="222222"/>
+          <w:sz w:val="19"/>
+          <w:szCs w:val="19"/>
+        </w:rPr>
+        <w:t>6. Open the serial monitor </w:t>
+      </w:r>
+    </w:p>
+    <w:p>
+      <w:bookmarkStart w:id="0" w:name="_GoBack"/>
+      <w:bookmarkEnd w:id="0"/>
+    </w:p>
     <w:p>
       <w:r>
         <w:t>Also see:</w:t>
@@ -244,10 +373,7 @@
         </w:r>
       </w:hyperlink>
     </w:p>
-    <w:p>
-      <w:bookmarkStart w:id="0" w:name="_GoBack"/>
-      <w:bookmarkEnd w:id="0"/>
-    </w:p>
+    <w:p/>
     <w:sectPr>
       <w:pgSz w:w="12240" w:h="15840"/>
       <w:pgMar w:top="1440" w:right="1440" w:bottom="1440" w:left="1440" w:header="720" w:footer="720" w:gutter="0"/>
@@ -705,6 +831,11 @@
       <w:shd w:val="clear" w:color="auto" w:fill="E6E6E6"/>
     </w:rPr>
   </w:style>
+  <w:style w:type="character" w:customStyle="1" w:styleId="apple-converted-space">
+    <w:name w:val="apple-converted-space"/>
+    <w:basedOn w:val="DefaultParagraphFont"/>
+    <w:rsid w:val="00741A03"/>
+  </w:style>
 </w:styles>
 </file>
 

</xml_diff>